<commit_message>
feat: add support for page setting and more text decorations
</commit_message>
<xml_diff>
--- a/test_docx/test2/test2.docx
+++ b/test_docx/test2/test2.docx
@@ -28,6 +28,7 @@
       <w:pPr>
         <w:pStyle w:val="BodyText"/>
         <w:bidi w:val="0"/>
+        <w:spacing w:before="969" w:after="969"/>
         <w:jc w:val="start"/>
         <w:rPr>
           <w:rFonts w:ascii="Agave Nerd Font" w:hAnsi="Agave Nerd Font"/>
@@ -55,23 +56,62 @@
         <w:rPr>
           <w:rFonts w:ascii="Agave Nerd Font" w:hAnsi="Agave Nerd Font"/>
         </w:rPr>
-        <w:t>Et qui architecto rem nobis ducimus aliquam necessitatibus ad. Aspernatur voluptatum reprehenderit quo odit omnis et vel. Autem accusantium vero aut fugit. Reprehenderit omnis architecto aliquam iusto sequi ad provident perspiciatis. Reprehenderit sit nobis quia.</w:t>
-      </w:r>
-    </w:p>
-    <w:p>
-      <w:pPr>
-        <w:pStyle w:val="BodyText"/>
-        <w:bidi w:val="0"/>
-        <w:jc w:val="start"/>
-        <w:rPr>
-          <w:rFonts w:ascii="Agave Nerd Font" w:hAnsi="Agave Nerd Font"/>
-        </w:rPr>
-      </w:pPr>
-      <w:r>
-        <w:rPr>
-          <w:rFonts w:ascii="Agave Nerd Font" w:hAnsi="Agave Nerd Font"/>
-        </w:rPr>
-        <w:t>Delectus dolor enim sint voluptatem ut quia consequuntur a. Expedita fuga assumenda suscipit. Dignissimos et explicabo ducimus consequatur provident dolor cupiditate deserunt. Praesentium est corrupti consectetur adipisci ullam eius debitis.</w:t>
+        <w:t>Et qui architecto rem nobis ducimus aliquam necessitatibus ad. Aspernatur volup</w:t>
+      </w:r>
+      <w:r>
+        <w:rPr>
+          <w:rFonts w:ascii="Agave Nerd Font" w:hAnsi="Agave Nerd Font"/>
+          <w:color w:val="C9211E"/>
+        </w:rPr>
+        <w:t>tatum reprehenderit quo odi</w:t>
+      </w:r>
+      <w:r>
+        <w:rPr>
+          <w:rFonts w:ascii="Agave Nerd Font" w:hAnsi="Agave Nerd Font"/>
+        </w:rPr>
+        <w:t>t omnis e</w:t>
+      </w:r>
+      <w:r>
+        <w:rPr>
+          <w:rFonts w:ascii="Agave Nerd Font" w:hAnsi="Agave Nerd Font"/>
+          <w:i/>
+          <w:iCs/>
+        </w:rPr>
+        <w:t>t vel. Autem accusantium vero aut fugit. Reprehenderit omnis architecto aliquam iusto sequi</w:t>
+      </w:r>
+      <w:r>
+        <w:rPr>
+          <w:rFonts w:ascii="Agave Nerd Font" w:hAnsi="Agave Nerd Font"/>
+        </w:rPr>
+        <w:t xml:space="preserve"> ad provident perspiciatis. Reprehenderit sit nobis quia.</w:t>
+      </w:r>
+    </w:p>
+    <w:p>
+      <w:pPr>
+        <w:pStyle w:val="BodyText"/>
+        <w:bidi w:val="0"/>
+        <w:spacing w:lineRule="auto" w:line="480"/>
+        <w:jc w:val="start"/>
+        <w:rPr/>
+      </w:pPr>
+      <w:r>
+        <w:rPr>
+          <w:rFonts w:ascii="Agave Nerd Font" w:hAnsi="Agave Nerd Font"/>
+        </w:rPr>
+        <w:t>Delectus dolor enim sint voluptatem ut qui</w:t>
+      </w:r>
+      <w:r>
+        <w:rPr>
+          <w:rFonts w:ascii="Agave Nerd Font" w:hAnsi="Agave Nerd Font"/>
+          <w:u w:val="single"/>
+        </w:rPr>
+        <w:t>a consequ</w:t>
+      </w:r>
+      <w:r>
+        <w:rPr>
+          <w:rFonts w:ascii="Agave Nerd Font" w:hAnsi="Agave Nerd Font"/>
+        </w:rPr>
+        <w:t>untur a. Expedita fuga assumenda suscipit. Dignissimos et explicabo ducimus consequatur provident dolor cupiditate deserunt. Praesentium est corrupti consectetur adipisci ullam eius debitis.</w:t>
       </w:r>
     </w:p>
     <w:p>

</xml_diff>